<commit_message>
updated the meeting agenda
</commit_message>
<xml_diff>
--- a/project_management/internal_meetings/Agendas/20110103_team_meeting_agenda.docx
+++ b/project_management/internal_meetings/Agendas/20110103_team_meeting_agenda.docx
@@ -58,6 +58,32 @@
           <w:sz w:val="20"/>
           <w:szCs w:val="20"/>
         </w:rPr>
+      </w:pPr>
+    </w:p>
+    <w:p>
+      <w:pPr>
+        <w:pStyle w:val="Body"/>
+      </w:pPr>
+    </w:p>
+    <w:p>
+      <w:pPr>
+        <w:pStyle w:val="Body"/>
+      </w:pPr>
+      <w:r>
+        <w:t xml:space="preserve">We will be using the acrobat connect for today’s meeting.  Please go to the URL: </w:t>
+      </w:r>
+      <w:hyperlink r:id="rId5" w:history="1">
+        <w:r>
+          <w:rPr>
+            <w:rStyle w:val="Hyperlink"/>
+          </w:rPr>
+          <w:t>http://cbiit.acrobat.com/duncanmk/</w:t>
+        </w:r>
+      </w:hyperlink>
+    </w:p>
+    <w:p>
+      <w:pPr>
+        <w:pStyle w:val="Body"/>
       </w:pPr>
     </w:p>
     <w:p>
@@ -192,21 +218,73 @@
         </w:rPr>
         <w:t xml:space="preserve">: </w:t>
       </w:r>
+      <w:hyperlink r:id="rId6" w:history="1">
+        <w:r>
+          <w:rPr>
+            <w:rStyle w:val="Hyperlink"/>
+            <w:rFonts w:ascii="Verdana" w:hAnsi="Verdana"/>
+            <w:color w:val="006DAF"/>
+            <w:sz w:val="13"/>
+            <w:szCs w:val="13"/>
+          </w:rPr>
+          <w:t>https://wiki.nci.nih.gov/x/QowhAg</w:t>
+        </w:r>
+      </w:hyperlink>
     </w:p>
     <w:p>
       <w:pPr>
         <w:pStyle w:val="Heading3"/>
-        <w:rPr>
-          <w:szCs w:val="20"/>
-        </w:rPr>
-      </w:pPr>
-      <w:r>
         <w:rPr>
           <w:rStyle w:val="Strong"/>
           <w:b/>
           <w:bCs/>
           <w:szCs w:val="20"/>
         </w:rPr>
+      </w:pPr>
+      <w:r>
+        <w:rPr>
+          <w:rStyle w:val="Strong"/>
+          <w:b/>
+          <w:bCs/>
+          <w:szCs w:val="20"/>
+        </w:rPr>
+        <w:t>2.5.0 Planning</w:t>
+      </w:r>
+    </w:p>
+    <w:p>
+      <w:pPr>
+        <w:pStyle w:val="Heading3"/>
+        <w:rPr>
+          <w:rStyle w:val="Strong"/>
+          <w:bCs/>
+          <w:szCs w:val="20"/>
+          <w:u w:val="none"/>
+        </w:rPr>
+      </w:pPr>
+      <w:r>
+        <w:rPr>
+          <w:rStyle w:val="Strong"/>
+          <w:bCs/>
+          <w:szCs w:val="20"/>
+          <w:u w:val="none"/>
+        </w:rPr>
+        <w:t>Presentation of the user stories around Queue Management</w:t>
+      </w:r>
+    </w:p>
+    <w:p>
+      <w:pPr>
+        <w:pStyle w:val="Heading3"/>
+        <w:rPr>
+          <w:szCs w:val="20"/>
+        </w:rPr>
+      </w:pPr>
+      <w:r>
+        <w:rPr>
+          <w:rStyle w:val="Strong"/>
+          <w:b/>
+          <w:bCs/>
+          <w:szCs w:val="20"/>
+        </w:rPr>
         <w:t>Systems</w:t>
       </w:r>
     </w:p>
@@ -236,8 +314,18 @@
           <w:rFonts w:ascii="Arial" w:hAnsi="Arial"/>
           <w:sz w:val="20"/>
         </w:rPr>
-        <w:t>.</w:t>
-      </w:r>
+        <w:t xml:space="preserve">, accessible at </w:t>
+      </w:r>
+      <w:hyperlink r:id="rId7" w:history="1">
+        <w:r>
+          <w:rPr>
+            <w:rStyle w:val="Hyperlink"/>
+            <w:rFonts w:ascii="Arial" w:hAnsi="Arial"/>
+            <w:sz w:val="20"/>
+          </w:rPr>
+          <w:t>http://tracker.nci.nih.gov/</w:t>
+        </w:r>
+      </w:hyperlink>
     </w:p>
     <w:p>
       <w:pPr>
@@ -251,15 +339,77 @@
           <w:rFonts w:ascii="Arial" w:hAnsi="Arial"/>
           <w:sz w:val="20"/>
         </w:rPr>
-        <w:t xml:space="preserve">SVN migration – </w:t>
-      </w:r>
-      <w:r>
+        <w:t>We need the URL of the product web page to point the dashboard to.</w:t>
+      </w:r>
+    </w:p>
+    <w:p>
+      <w:pPr>
         <w:rPr>
           <w:rFonts w:ascii="Arial" w:hAnsi="Arial"/>
           <w:sz w:val="20"/>
         </w:rPr>
+      </w:pPr>
+    </w:p>
+    <w:p>
+      <w:pPr>
+        <w:rPr>
+          <w:rFonts w:ascii="Arial" w:hAnsi="Arial"/>
+          <w:sz w:val="20"/>
+        </w:rPr>
+      </w:pPr>
+      <w:r>
+        <w:rPr>
+          <w:rFonts w:ascii="Arial" w:hAnsi="Arial"/>
+          <w:sz w:val="20"/>
+        </w:rPr>
+        <w:t xml:space="preserve">SVN migration – </w:t>
+      </w:r>
+      <w:r>
+        <w:rPr>
+          <w:rFonts w:ascii="Arial" w:hAnsi="Arial"/>
+          <w:sz w:val="20"/>
+        </w:rPr>
         <w:t>completed, verify access.</w:t>
       </w:r>
+    </w:p>
+    <w:p>
+      <w:pPr>
+        <w:rPr>
+          <w:rFonts w:ascii="Arial" w:hAnsi="Arial"/>
+          <w:sz w:val="20"/>
+        </w:rPr>
+      </w:pPr>
+      <w:r>
+        <w:rPr>
+          <w:rFonts w:ascii="Arial" w:hAnsi="Arial"/>
+          <w:sz w:val="20"/>
+        </w:rPr>
+        <w:t xml:space="preserve">New </w:t>
+      </w:r>
+      <w:proofErr w:type="spellStart"/>
+      <w:r>
+        <w:rPr>
+          <w:rFonts w:ascii="Arial" w:hAnsi="Arial"/>
+          <w:sz w:val="20"/>
+        </w:rPr>
+        <w:t>svn</w:t>
+      </w:r>
+      <w:proofErr w:type="spellEnd"/>
+      <w:r>
+        <w:rPr>
+          <w:rFonts w:ascii="Arial" w:hAnsi="Arial"/>
+          <w:sz w:val="20"/>
+        </w:rPr>
+        <w:t xml:space="preserve"> location: </w:t>
+      </w:r>
+      <w:hyperlink r:id="rId8" w:history="1">
+        <w:r>
+          <w:rPr>
+            <w:rStyle w:val="Hyperlink"/>
+          </w:rPr>
+          <w:t>https://ncisvn.nci.nih.gov/svn/caarray2/</w:t>
+        </w:r>
+      </w:hyperlink>
     </w:p>
     <w:p>
       <w:pPr>
@@ -1909,11 +2059,16 @@
   </w:style>
   <w:style w:type="character" w:default="1" w:styleId="DefaultParagraphFont">
     <w:name w:val="Default Paragraph Font"/>
+    <w:uiPriority w:val="1"/>
     <w:semiHidden/>
+    <w:unhideWhenUsed/>
   </w:style>
   <w:style w:type="table" w:default="1" w:styleId="TableNormal">
     <w:name w:val="Normal Table"/>
+    <w:uiPriority w:val="99"/>
     <w:semiHidden/>
+    <w:unhideWhenUsed/>
+    <w:qFormat/>
     <w:tblPr>
       <w:tblInd w:w="0" w:type="dxa"/>
       <w:tblCellMar>
@@ -1926,7 +2081,9 @@
   </w:style>
   <w:style w:type="numbering" w:default="1" w:styleId="NoList">
     <w:name w:val="No List"/>
+    <w:uiPriority w:val="99"/>
     <w:semiHidden/>
+    <w:unhideWhenUsed/>
   </w:style>
   <w:style w:type="character" w:styleId="Hyperlink">
     <w:name w:val="Hyperlink"/>
@@ -1937,9 +2094,9 @@
       <w:u w:val="single"/>
     </w:rPr>
   </w:style>
-  <w:style w:type="character" w:customStyle="1" w:styleId="emailstyle17">
-    <w:name w:val="EmailStyle16"/>
-    <w:aliases w:val="EmailStyle16"/>
+  <w:style w:type="character" w:customStyle="1" w:styleId="EmailStyle16">
+    <w:name w:val="EmailStyle161"/>
+    <w:aliases w:val="EmailStyle161"/>
     <w:basedOn w:val="DefaultParagraphFont"/>
     <w:semiHidden/>
     <w:personal/>
@@ -1952,9 +2109,9 @@
       <w:szCs w:val="20"/>
     </w:rPr>
   </w:style>
-  <w:style w:type="character" w:customStyle="1" w:styleId="JuliKlemm">
-    <w:name w:val="EmailStyle17"/>
-    <w:aliases w:val="EmailStyle17"/>
+  <w:style w:type="character" w:customStyle="1" w:styleId="EmailStyle17">
+    <w:name w:val="EmailStyle171"/>
+    <w:aliases w:val="EmailStyle171"/>
     <w:basedOn w:val="DefaultParagraphFont"/>
     <w:semiHidden/>
     <w:personal/>
@@ -2032,9 +2189,9 @@
       </w:tblCellMar>
     </w:tblPr>
   </w:style>
-  <w:style w:type="character" w:customStyle="1" w:styleId="1">
-    <w:name w:val="EmailStyle23"/>
-    <w:aliases w:val="EmailStyle23"/>
+  <w:style w:type="character" w:customStyle="1" w:styleId="EmailStyle23">
+    <w:name w:val="EmailStyle231"/>
+    <w:aliases w:val="EmailStyle231"/>
     <w:basedOn w:val="DefaultParagraphFont"/>
     <w:semiHidden/>
     <w:personal/>

</xml_diff>